<commit_message>
Commit final ultimos arreglos
</commit_message>
<xml_diff>
--- a/Desarrollo examen aplicación 2Brains.docx
+++ b/Desarrollo examen aplicación 2Brains.docx
@@ -6,11 +6,13 @@
       <w:pPr>
         <w:jc w:val="center"/>
         <w:rPr>
-          <w:lang w:val="es-ES"/>
-        </w:rPr>
-      </w:pPr>
-      <w:r>
-        <w:rPr>
+          <w:b/>
+          <w:lang w:val="es-ES"/>
+        </w:rPr>
+      </w:pPr>
+      <w:r>
+        <w:rPr>
+          <w:b/>
           <w:lang w:val="es-ES"/>
         </w:rPr>
         <w:t>Desarrollo examen aplicación 2Brains</w:t>
@@ -72,19 +74,17 @@
         </w:rPr>
         <w:t xml:space="preserve"> que conozco más, de todas </w:t>
       </w:r>
-      <w:proofErr w:type="gramStart"/>
-      <w:r>
-        <w:rPr>
-          <w:lang w:val="es-ES"/>
-        </w:rPr>
-        <w:t>formas</w:t>
-      </w:r>
-      <w:proofErr w:type="gramEnd"/>
-      <w:r>
-        <w:rPr>
-          <w:lang w:val="es-ES"/>
-        </w:rPr>
-        <w:t xml:space="preserve"> he tenido que averi</w:t>
+      <w:r>
+        <w:rPr>
+          <w:lang w:val="es-ES"/>
+        </w:rPr>
+        <w:t>formas,</w:t>
+      </w:r>
+      <w:r>
+        <w:rPr>
+          <w:lang w:val="es-ES"/>
+        </w:rPr>
+        <w:t xml:space="preserve"> he tenido que av</w:t>
       </w:r>
       <w:bookmarkStart w:id="0" w:name="_GoBack"/>
       <w:bookmarkEnd w:id="0"/>
@@ -92,7 +92,7 @@
         <w:rPr>
           <w:lang w:val="es-ES"/>
         </w:rPr>
-        <w:t>guar varias cosas para poder llevar este proyecto a cabo ya que se escapaba un poco de mis conocimientos.</w:t>
+        <w:t>eriguar varias cosas para poder llevar este proyecto a cabo ya que se escapaba un poco de mis conocimientos.</w:t>
       </w:r>
     </w:p>
     <w:p>
@@ -184,6 +184,12 @@
         </w:rPr>
         <w:t xml:space="preserve"> de estilos y maquetación</w:t>
       </w:r>
+      <w:r>
+        <w:rPr>
+          <w:lang w:val="es-ES"/>
+        </w:rPr>
+        <w:t>.</w:t>
+      </w:r>
     </w:p>
     <w:p>
       <w:pPr>
@@ -244,7 +250,39 @@
         <w:rPr>
           <w:lang w:val="es-ES"/>
         </w:rPr>
-        <w:t>” para el sistema de rutas del proyecto.</w:t>
+        <w:t>” para el sistema de rutas del proyecto</w:t>
+      </w:r>
+      <w:r>
+        <w:rPr>
+          <w:lang w:val="es-ES"/>
+        </w:rPr>
+        <w:t xml:space="preserve">, también fue implementado </w:t>
+      </w:r>
+      <w:proofErr w:type="spellStart"/>
+      <w:r>
+        <w:rPr>
+          <w:lang w:val="es-ES"/>
+        </w:rPr>
+        <w:t>Vuex</w:t>
+      </w:r>
+      <w:proofErr w:type="spellEnd"/>
+      <w:r>
+        <w:rPr>
+          <w:lang w:val="es-ES"/>
+        </w:rPr>
+        <w:t xml:space="preserve"> en caso de que necesite </w:t>
+      </w:r>
+      <w:r>
+        <w:rPr>
+          <w:lang w:val="es-ES"/>
+        </w:rPr>
+        <w:t>utilizar datos globales</w:t>
+      </w:r>
+      <w:r>
+        <w:rPr>
+          <w:lang w:val="es-ES"/>
+        </w:rPr>
+        <w:t>.</w:t>
       </w:r>
     </w:p>
     <w:p>
@@ -285,7 +323,19 @@
         <w:rPr>
           <w:lang w:val="es-ES"/>
         </w:rPr>
-        <w:t>comit</w:t>
+        <w:t>com</w:t>
+      </w:r>
+      <w:r>
+        <w:rPr>
+          <w:lang w:val="es-ES"/>
+        </w:rPr>
+        <w:t>m</w:t>
+      </w:r>
+      <w:r>
+        <w:rPr>
+          <w:lang w:val="es-ES"/>
+        </w:rPr>
+        <w:t>it</w:t>
       </w:r>
       <w:proofErr w:type="spellEnd"/>
       <w:r>
@@ -312,7 +362,19 @@
         <w:rPr>
           <w:lang w:val="es-ES"/>
         </w:rPr>
-        <w:t xml:space="preserve">5.-Como siguiente paso he agregado </w:t>
+        <w:t>5.-</w:t>
+      </w:r>
+      <w:r>
+        <w:rPr>
+          <w:lang w:val="es-ES"/>
+        </w:rPr>
+        <w:t xml:space="preserve"> </w:t>
+      </w:r>
+      <w:r>
+        <w:rPr>
+          <w:lang w:val="es-ES"/>
+        </w:rPr>
+        <w:t xml:space="preserve">Como siguiente paso he agregado </w:t>
       </w:r>
       <w:proofErr w:type="spellStart"/>
       <w:r>
@@ -326,8 +388,493 @@
         <w:rPr>
           <w:lang w:val="es-ES"/>
         </w:rPr>
-        <w:t xml:space="preserve"> al proyecto </w:t>
-      </w:r>
+        <w:t xml:space="preserve"> al proyecto</w:t>
+      </w:r>
+      <w:r>
+        <w:rPr>
+          <w:lang w:val="es-ES"/>
+        </w:rPr>
+        <w:t xml:space="preserve"> mediante el CLI</w:t>
+      </w:r>
+      <w:r>
+        <w:rPr>
+          <w:lang w:val="es-ES"/>
+        </w:rPr>
+        <w:t>.</w:t>
+      </w:r>
+    </w:p>
+    <w:p>
+      <w:pPr>
+        <w:rPr>
+          <w:lang w:val="es-ES"/>
+        </w:rPr>
+      </w:pPr>
+    </w:p>
+    <w:p>
+      <w:pPr>
+        <w:rPr>
+          <w:lang w:val="es-ES"/>
+        </w:rPr>
+      </w:pPr>
+      <w:r>
+        <w:rPr>
+          <w:lang w:val="es-ES"/>
+        </w:rPr>
+        <w:t xml:space="preserve">6.- Realicé la maquetación del </w:t>
+      </w:r>
+      <w:proofErr w:type="spellStart"/>
+      <w:r>
+        <w:rPr>
+          <w:lang w:val="es-ES"/>
+        </w:rPr>
+        <w:t>Login</w:t>
+      </w:r>
+      <w:proofErr w:type="spellEnd"/>
+      <w:r>
+        <w:rPr>
+          <w:lang w:val="es-ES"/>
+        </w:rPr>
+        <w:t xml:space="preserve"> y de Registro, luego implementé </w:t>
+      </w:r>
+      <w:proofErr w:type="spellStart"/>
+      <w:r>
+        <w:rPr>
+          <w:lang w:val="es-ES"/>
+        </w:rPr>
+        <w:t>Firebase</w:t>
+      </w:r>
+      <w:proofErr w:type="spellEnd"/>
+      <w:r>
+        <w:rPr>
+          <w:lang w:val="es-ES"/>
+        </w:rPr>
+        <w:t>.</w:t>
+      </w:r>
+    </w:p>
+    <w:p>
+      <w:pPr>
+        <w:rPr>
+          <w:lang w:val="es-ES"/>
+        </w:rPr>
+      </w:pPr>
+    </w:p>
+    <w:p>
+      <w:pPr>
+        <w:rPr>
+          <w:lang w:val="es-ES"/>
+        </w:rPr>
+      </w:pPr>
+      <w:r>
+        <w:rPr>
+          <w:lang w:val="es-ES"/>
+        </w:rPr>
+        <w:t xml:space="preserve">7.- Luego de que estas dos vistas estaban funcionando con sus respectivas rutas y acceso al </w:t>
+      </w:r>
+      <w:proofErr w:type="spellStart"/>
+      <w:r>
+        <w:rPr>
+          <w:lang w:val="es-ES"/>
+        </w:rPr>
+        <w:t>Dashboard</w:t>
+      </w:r>
+      <w:proofErr w:type="spellEnd"/>
+      <w:r>
+        <w:rPr>
+          <w:lang w:val="es-ES"/>
+        </w:rPr>
+        <w:t xml:space="preserve"> comencé a afinar diseño y cree los componentes necesarios para la lista de “Colaboradores”.</w:t>
+      </w:r>
+    </w:p>
+    <w:p>
+      <w:pPr>
+        <w:rPr>
+          <w:lang w:val="es-ES"/>
+        </w:rPr>
+      </w:pPr>
+    </w:p>
+    <w:p>
+      <w:pPr>
+        <w:rPr>
+          <w:lang w:val="es-ES"/>
+        </w:rPr>
+      </w:pPr>
+      <w:r>
+        <w:rPr>
+          <w:lang w:val="es-ES"/>
+        </w:rPr>
+        <w:t xml:space="preserve">8.- Una vez creados los componentes </w:t>
+      </w:r>
+      <w:r>
+        <w:rPr>
+          <w:lang w:val="es-ES"/>
+        </w:rPr>
+        <w:t xml:space="preserve">realicé la implementación del llamado Ajax </w:t>
+      </w:r>
+      <w:proofErr w:type="gramStart"/>
+      <w:r>
+        <w:rPr>
+          <w:lang w:val="es-ES"/>
+        </w:rPr>
+        <w:t>de la api</w:t>
+      </w:r>
+      <w:proofErr w:type="gramEnd"/>
+      <w:r>
+        <w:rPr>
+          <w:lang w:val="es-ES"/>
+        </w:rPr>
+        <w:t xml:space="preserve"> </w:t>
+      </w:r>
+      <w:proofErr w:type="spellStart"/>
+      <w:r>
+        <w:rPr>
+          <w:lang w:val="es-ES"/>
+        </w:rPr>
+        <w:t>rest</w:t>
+      </w:r>
+      <w:proofErr w:type="spellEnd"/>
+      <w:r>
+        <w:rPr>
+          <w:lang w:val="es-ES"/>
+        </w:rPr>
+        <w:t xml:space="preserve"> y aquí me encontré con un inconveniente, randomuser.me no estaba funcionado se encuentra con error 502, por lo que me vi forzado a buscar otra alternativa.</w:t>
+      </w:r>
+    </w:p>
+    <w:p>
+      <w:pPr>
+        <w:rPr>
+          <w:lang w:val="es-ES"/>
+        </w:rPr>
+      </w:pPr>
+    </w:p>
+    <w:p>
+      <w:pPr>
+        <w:rPr>
+          <w:lang w:val="es-ES"/>
+        </w:rPr>
+      </w:pPr>
+      <w:r>
+        <w:rPr>
+          <w:lang w:val="es-ES"/>
+        </w:rPr>
+        <w:t xml:space="preserve">9.- Una vez encontrada la alternativa, el siguiente paso fue realizar el </w:t>
+      </w:r>
+      <w:proofErr w:type="spellStart"/>
+      <w:r>
+        <w:rPr>
+          <w:lang w:val="es-ES"/>
+        </w:rPr>
+        <w:t>binding</w:t>
+      </w:r>
+      <w:proofErr w:type="spellEnd"/>
+      <w:r>
+        <w:rPr>
+          <w:lang w:val="es-ES"/>
+        </w:rPr>
+        <w:t xml:space="preserve"> de los datos al componente, para finalmente terminar ajustando el diseño de las </w:t>
+      </w:r>
+      <w:proofErr w:type="spellStart"/>
+      <w:r>
+        <w:rPr>
+          <w:lang w:val="es-ES"/>
+        </w:rPr>
+        <w:t>cards</w:t>
+      </w:r>
+      <w:proofErr w:type="spellEnd"/>
+      <w:r>
+        <w:rPr>
+          <w:lang w:val="es-ES"/>
+        </w:rPr>
+        <w:t>.</w:t>
+      </w:r>
+    </w:p>
+    <w:p>
+      <w:pPr>
+        <w:rPr>
+          <w:lang w:val="es-ES"/>
+        </w:rPr>
+      </w:pPr>
+    </w:p>
+    <w:p>
+      <w:pPr>
+        <w:rPr>
+          <w:b/>
+          <w:lang w:val="es-ES"/>
+        </w:rPr>
+      </w:pPr>
+    </w:p>
+    <w:p>
+      <w:pPr>
+        <w:jc w:val="center"/>
+        <w:rPr>
+          <w:b/>
+          <w:lang w:val="es-ES"/>
+        </w:rPr>
+      </w:pPr>
+      <w:r>
+        <w:rPr>
+          <w:b/>
+          <w:lang w:val="es-ES"/>
+        </w:rPr>
+        <w:t>Implementación en AWS</w:t>
+      </w:r>
+    </w:p>
+    <w:p>
+      <w:pPr>
+        <w:rPr>
+          <w:lang w:val="es-ES"/>
+        </w:rPr>
+      </w:pPr>
+    </w:p>
+    <w:p>
+      <w:pPr>
+        <w:rPr>
+          <w:lang w:val="es-ES"/>
+        </w:rPr>
+      </w:pPr>
+      <w:r>
+        <w:rPr>
+          <w:lang w:val="es-ES"/>
+        </w:rPr>
+        <w:t xml:space="preserve">1.- </w:t>
+      </w:r>
+      <w:r>
+        <w:rPr>
+          <w:lang w:val="es-ES"/>
+        </w:rPr>
+        <w:t>En la consola de AWS</w:t>
+      </w:r>
+      <w:r>
+        <w:rPr>
+          <w:lang w:val="es-ES"/>
+        </w:rPr>
+        <w:t>, en el menú de servicios ingresé al apartado de almacenamiento S3</w:t>
+      </w:r>
+      <w:r>
+        <w:rPr>
+          <w:lang w:val="es-ES"/>
+        </w:rPr>
+        <w:t>.</w:t>
+      </w:r>
+    </w:p>
+    <w:p>
+      <w:pPr>
+        <w:rPr>
+          <w:lang w:val="es-ES"/>
+        </w:rPr>
+      </w:pPr>
+    </w:p>
+    <w:p>
+      <w:pPr>
+        <w:rPr>
+          <w:lang w:val="es-ES"/>
+        </w:rPr>
+      </w:pPr>
+      <w:r>
+        <w:rPr>
+          <w:lang w:val="es-ES"/>
+        </w:rPr>
+        <w:t xml:space="preserve">2.- Una vez dentro cree un </w:t>
+      </w:r>
+      <w:proofErr w:type="spellStart"/>
+      <w:r>
+        <w:rPr>
+          <w:lang w:val="es-ES"/>
+        </w:rPr>
+        <w:t>Buket</w:t>
+      </w:r>
+      <w:proofErr w:type="spellEnd"/>
+      <w:r>
+        <w:rPr>
+          <w:lang w:val="es-ES"/>
+        </w:rPr>
+        <w:t xml:space="preserve"> para alojar la aplicación, al cual se le asignaron permisos para que fuera publico.</w:t>
+      </w:r>
+    </w:p>
+    <w:p>
+      <w:pPr>
+        <w:rPr>
+          <w:lang w:val="es-ES"/>
+        </w:rPr>
+      </w:pPr>
+    </w:p>
+    <w:p>
+      <w:pPr>
+        <w:rPr>
+          <w:lang w:val="es-ES"/>
+        </w:rPr>
+      </w:pPr>
+      <w:r>
+        <w:rPr>
+          <w:lang w:val="es-ES"/>
+        </w:rPr>
+        <w:t xml:space="preserve">3.- En la Terminal realicé el </w:t>
+      </w:r>
+      <w:proofErr w:type="spellStart"/>
+      <w:r>
+        <w:rPr>
+          <w:lang w:val="es-ES"/>
+        </w:rPr>
+        <w:t>deliver</w:t>
+      </w:r>
+      <w:proofErr w:type="spellEnd"/>
+      <w:r>
+        <w:rPr>
+          <w:lang w:val="es-ES"/>
+        </w:rPr>
+        <w:t xml:space="preserve"> del proyecto mediante el comando </w:t>
+      </w:r>
+      <w:proofErr w:type="spellStart"/>
+      <w:r>
+        <w:rPr>
+          <w:lang w:val="es-ES"/>
+        </w:rPr>
+        <w:t>npm</w:t>
+      </w:r>
+      <w:proofErr w:type="spellEnd"/>
+      <w:r>
+        <w:rPr>
+          <w:lang w:val="es-ES"/>
+        </w:rPr>
+        <w:t xml:space="preserve"> run </w:t>
+      </w:r>
+      <w:proofErr w:type="spellStart"/>
+      <w:r>
+        <w:rPr>
+          <w:lang w:val="es-ES"/>
+        </w:rPr>
+        <w:t>build</w:t>
+      </w:r>
+      <w:proofErr w:type="spellEnd"/>
+      <w:r>
+        <w:rPr>
+          <w:lang w:val="es-ES"/>
+        </w:rPr>
+        <w:t>.</w:t>
+      </w:r>
+    </w:p>
+    <w:p>
+      <w:pPr>
+        <w:rPr>
+          <w:lang w:val="es-ES"/>
+        </w:rPr>
+      </w:pPr>
+    </w:p>
+    <w:p>
+      <w:pPr>
+        <w:rPr>
+          <w:lang w:val="es-ES"/>
+        </w:rPr>
+      </w:pPr>
+      <w:r>
+        <w:rPr>
+          <w:lang w:val="es-ES"/>
+        </w:rPr>
+        <w:lastRenderedPageBreak/>
+        <w:t xml:space="preserve">4.- Una vez terminado el proceso volví a AWS para cargar los archivos de la carpeta </w:t>
+      </w:r>
+      <w:proofErr w:type="spellStart"/>
+      <w:r>
+        <w:rPr>
+          <w:lang w:val="es-ES"/>
+        </w:rPr>
+        <w:t>dist</w:t>
+      </w:r>
+      <w:proofErr w:type="spellEnd"/>
+      <w:r>
+        <w:rPr>
+          <w:lang w:val="es-ES"/>
+        </w:rPr>
+        <w:t xml:space="preserve"> de mi proyecto, a los que también se les asignaron los permisos para ser públicos.</w:t>
+      </w:r>
+    </w:p>
+    <w:p>
+      <w:pPr>
+        <w:rPr>
+          <w:lang w:val="es-ES"/>
+        </w:rPr>
+      </w:pPr>
+    </w:p>
+    <w:p>
+      <w:pPr>
+        <w:rPr>
+          <w:lang w:val="es-ES"/>
+        </w:rPr>
+      </w:pPr>
+      <w:r>
+        <w:rPr>
+          <w:lang w:val="es-ES"/>
+        </w:rPr>
+        <w:t xml:space="preserve">5.- Una vez realizada la carga de todos los archivos, en las propiedades del </w:t>
+      </w:r>
+      <w:proofErr w:type="spellStart"/>
+      <w:r>
+        <w:rPr>
+          <w:lang w:val="es-ES"/>
+        </w:rPr>
+        <w:t>Bucket</w:t>
+      </w:r>
+      <w:proofErr w:type="spellEnd"/>
+      <w:r>
+        <w:rPr>
+          <w:lang w:val="es-ES"/>
+        </w:rPr>
+        <w:t xml:space="preserve"> configure el </w:t>
+      </w:r>
+      <w:r>
+        <w:rPr>
+          <w:lang w:val="es-ES"/>
+        </w:rPr>
+        <w:t>Alojamiento de sitios web estáticos</w:t>
+      </w:r>
+      <w:r>
+        <w:rPr>
+          <w:lang w:val="es-ES"/>
+        </w:rPr>
+        <w:t>.</w:t>
+      </w:r>
+    </w:p>
+    <w:p>
+      <w:pPr>
+        <w:rPr>
+          <w:lang w:val="es-ES"/>
+        </w:rPr>
+      </w:pPr>
+    </w:p>
+    <w:p>
+      <w:pPr>
+        <w:rPr>
+          <w:lang w:val="es-ES"/>
+        </w:rPr>
+      </w:pPr>
+      <w:r>
+        <w:rPr>
+          <w:lang w:val="es-ES"/>
+        </w:rPr>
+        <w:t xml:space="preserve">6.- Finalmente tengo la aplicación cargada a AWS </w:t>
+      </w:r>
+      <w:hyperlink r:id="rId4" w:anchor="/" w:history="1">
+        <w:r>
+          <w:rPr>
+            <w:rStyle w:val="Hipervnculo"/>
+            <w:lang w:val="es-ES"/>
+          </w:rPr>
+          <w:t>app</w:t>
+        </w:r>
+      </w:hyperlink>
+    </w:p>
+    <w:p>
+      <w:pPr>
+        <w:rPr>
+          <w:lang w:val="es-ES"/>
+        </w:rPr>
+      </w:pPr>
+    </w:p>
+    <w:p>
+      <w:pPr>
+        <w:rPr>
+          <w:lang w:val="es-ES"/>
+        </w:rPr>
+      </w:pPr>
     </w:p>
     <w:sectPr>
       <w:pgSz w:w="12240" w:h="15840"/>
@@ -758,6 +1305,27 @@
     <w:semiHidden/>
     <w:unhideWhenUsed/>
   </w:style>
+  <w:style w:type="character" w:styleId="Hipervnculo">
+    <w:name w:val="Hyperlink"/>
+    <w:basedOn w:val="Fuentedeprrafopredeter"/>
+    <w:uiPriority w:val="99"/>
+    <w:unhideWhenUsed/>
+    <w:rsid w:val="004C7B98"/>
+    <w:rPr>
+      <w:color w:val="0000FF"/>
+      <w:u w:val="single"/>
+    </w:rPr>
+  </w:style>
+  <w:style w:type="character" w:styleId="Mencinsinresolver">
+    <w:name w:val="Unresolved Mention"/>
+    <w:basedOn w:val="Fuentedeprrafopredeter"/>
+    <w:uiPriority w:val="99"/>
+    <w:rsid w:val="004C7B98"/>
+    <w:rPr>
+      <w:color w:val="605E5C"/>
+      <w:shd w:val="clear" w:color="auto" w:fill="E1DFDD"/>
+    </w:rPr>
+  </w:style>
 </w:styles>
 </file>
 

</xml_diff>